<commit_message>
Completed initial content, version 0.3.
</commit_message>
<xml_diff>
--- a/Ice Cream Manager/Documentation/Working Documents/Use Case - Modify Item.docx
+++ b/Ice Cream Manager/Documentation/Working Documents/Use Case - Modify Item.docx
@@ -133,7 +133,7 @@
         <w:sdtEndPr/>
         <w:sdtContent>
           <w:r>
-            <w:t>0.1</w:t>
+            <w:t>0.3</w:t>
           </w:r>
         </w:sdtContent>
       </w:sdt>
@@ -308,6 +308,9 @@
             <w:pPr>
               <w:jc w:val="center"/>
             </w:pPr>
+            <w:r>
+              <w:t>0.2</w:t>
+            </w:r>
           </w:p>
         </w:tc>
         <w:tc>
@@ -318,6 +321,9 @@
             <w:pPr>
               <w:jc w:val="center"/>
             </w:pPr>
+            <w:r>
+              <w:t>2016-2-26</w:t>
+            </w:r>
           </w:p>
         </w:tc>
         <w:tc>
@@ -328,6 +334,9 @@
             <w:pPr>
               <w:jc w:val="left"/>
             </w:pPr>
+            <w:r>
+              <w:t>Marc King</w:t>
+            </w:r>
           </w:p>
         </w:tc>
         <w:tc>
@@ -338,6 +347,9 @@
             <w:pPr>
               <w:jc w:val="left"/>
             </w:pPr>
+            <w:r>
+              <w:t>Added introductions, interactions, triggers, pre-conditions, post-conditions, flows of events.</w:t>
+            </w:r>
           </w:p>
         </w:tc>
       </w:tr>
@@ -345,24 +357,110 @@
         <w:tc>
           <w:tcPr>
             <w:tcW w:w="900" w:type="dxa"/>
+            <w:tcBorders>
+              <w:bottom w:val="nil"/>
+            </w:tcBorders>
           </w:tcPr>
-          <w:p/>
+          <w:p>
+            <w:pPr>
+              <w:jc w:val="center"/>
+            </w:pPr>
+            <w:r>
+              <w:t>0.3</w:t>
+            </w:r>
+          </w:p>
         </w:tc>
         <w:tc>
           <w:tcPr>
             <w:tcW w:w="1170" w:type="dxa"/>
+            <w:tcBorders>
+              <w:bottom w:val="nil"/>
+            </w:tcBorders>
           </w:tcPr>
-          <w:p/>
+          <w:p>
+            <w:pPr>
+              <w:jc w:val="center"/>
+            </w:pPr>
+            <w:r>
+              <w:t>2016-3-2</w:t>
+            </w:r>
+          </w:p>
         </w:tc>
         <w:tc>
           <w:tcPr>
             <w:tcW w:w="1710" w:type="dxa"/>
+            <w:tcBorders>
+              <w:bottom w:val="nil"/>
+            </w:tcBorders>
+          </w:tcPr>
+          <w:p>
+            <w:r>
+              <w:t>Marc King</w:t>
+            </w:r>
+          </w:p>
+        </w:tc>
+        <w:tc>
+          <w:tcPr>
+            <w:tcW w:w="6290" w:type="dxa"/>
+            <w:tcBorders>
+              <w:bottom w:val="nil"/>
+            </w:tcBorders>
+          </w:tcPr>
+          <w:p>
+            <w:r>
+              <w:t xml:space="preserve">Added activity diagrams and </w:t>
+            </w:r>
+            <w:r>
+              <w:t>assumptions.</w:t>
+            </w:r>
+          </w:p>
+        </w:tc>
+      </w:tr>
+      <w:tr>
+        <w:trPr>
+          <w:cnfStyle w:val="000000010000" w:firstRow="0" w:lastRow="0" w:firstColumn="0" w:lastColumn="0" w:oddVBand="0" w:evenVBand="0" w:oddHBand="0" w:evenHBand="1" w:firstRowFirstColumn="0" w:firstRowLastColumn="0" w:lastRowFirstColumn="0" w:lastRowLastColumn="0"/>
+        </w:trPr>
+        <w:tc>
+          <w:tcPr>
+            <w:tcW w:w="900" w:type="dxa"/>
+            <w:tcBorders>
+              <w:bottom w:val="single" w:sz="4" w:space="0" w:color="auto"/>
+            </w:tcBorders>
+          </w:tcPr>
+          <w:p>
+            <w:pPr>
+              <w:jc w:val="center"/>
+            </w:pPr>
+          </w:p>
+        </w:tc>
+        <w:tc>
+          <w:tcPr>
+            <w:tcW w:w="1170" w:type="dxa"/>
+            <w:tcBorders>
+              <w:bottom w:val="single" w:sz="4" w:space="0" w:color="auto"/>
+            </w:tcBorders>
+          </w:tcPr>
+          <w:p>
+            <w:pPr>
+              <w:jc w:val="center"/>
+            </w:pPr>
+          </w:p>
+        </w:tc>
+        <w:tc>
+          <w:tcPr>
+            <w:tcW w:w="1710" w:type="dxa"/>
+            <w:tcBorders>
+              <w:bottom w:val="single" w:sz="4" w:space="0" w:color="auto"/>
+            </w:tcBorders>
           </w:tcPr>
           <w:p/>
         </w:tc>
         <w:tc>
           <w:tcPr>
             <w:tcW w:w="6290" w:type="dxa"/>
+            <w:tcBorders>
+              <w:bottom w:val="single" w:sz="4" w:space="0" w:color="auto"/>
+            </w:tcBorders>
           </w:tcPr>
           <w:p/>
         </w:tc>
@@ -408,6 +506,7 @@
             <w:pStyle w:val="TOC1"/>
             <w:rPr>
               <w:rFonts w:asciiTheme="minorHAnsi" w:eastAsiaTheme="minorEastAsia" w:hAnsiTheme="minorHAnsi"/>
+              <w:b w:val="0"/>
               <w:noProof/>
               <w:sz w:val="22"/>
             </w:rPr>
@@ -427,7 +526,7 @@
             </w:rPr>
             <w:fldChar w:fldCharType="separate"/>
           </w:r>
-          <w:hyperlink w:anchor="_Toc443682223" w:history="1">
+          <w:hyperlink w:anchor="_Toc444948881" w:history="1">
             <w:r>
               <w:rPr>
                 <w:rStyle w:val="Hyperlink"/>
@@ -454,7 +553,7 @@
                 <w:noProof/>
                 <w:webHidden/>
               </w:rPr>
-              <w:instrText xml:space="preserve"> PAGEREF _Toc443682223 \h </w:instrText>
+              <w:instrText xml:space="preserve"> PAGEREF _Toc444948881 \h </w:instrText>
             </w:r>
             <w:r>
               <w:rPr>
@@ -474,7 +573,7 @@
                 <w:noProof/>
                 <w:webHidden/>
               </w:rPr>
-              <w:t>2</w:t>
+              <w:t>4</w:t>
             </w:r>
             <w:r>
               <w:rPr>
@@ -490,11 +589,12 @@
             <w:pStyle w:val="TOC1"/>
             <w:rPr>
               <w:rFonts w:asciiTheme="minorHAnsi" w:eastAsiaTheme="minorEastAsia" w:hAnsiTheme="minorHAnsi"/>
+              <w:b w:val="0"/>
               <w:noProof/>
               <w:sz w:val="22"/>
             </w:rPr>
           </w:pPr>
-          <w:hyperlink w:anchor="_Toc443682224" w:history="1">
+          <w:hyperlink w:anchor="_Toc444948882" w:history="1">
             <w:r>
               <w:rPr>
                 <w:rStyle w:val="Hyperlink"/>
@@ -521,7 +621,7 @@
                 <w:noProof/>
                 <w:webHidden/>
               </w:rPr>
-              <w:instrText xml:space="preserve"> PAGEREF _Toc443682224 \h </w:instrText>
+              <w:instrText xml:space="preserve"> PAGEREF _Toc444948882 \h </w:instrText>
             </w:r>
             <w:r>
               <w:rPr>
@@ -541,7 +641,7 @@
                 <w:noProof/>
                 <w:webHidden/>
               </w:rPr>
-              <w:t>2</w:t>
+              <w:t>4</w:t>
             </w:r>
             <w:r>
               <w:rPr>
@@ -564,7 +664,7 @@
               <w:sz w:val="22"/>
             </w:rPr>
           </w:pPr>
-          <w:hyperlink w:anchor="_Toc443682225" w:history="1">
+          <w:hyperlink w:anchor="_Toc444948883" w:history="1">
             <w:r>
               <w:rPr>
                 <w:rStyle w:val="Hyperlink"/>
@@ -591,7 +691,7 @@
                 <w:noProof/>
                 <w:webHidden/>
               </w:rPr>
-              <w:instrText xml:space="preserve"> PAGEREF _Toc443682225 \h </w:instrText>
+              <w:instrText xml:space="preserve"> PAGEREF _Toc444948883 \h </w:instrText>
             </w:r>
             <w:r>
               <w:rPr>
@@ -611,7 +711,7 @@
                 <w:noProof/>
                 <w:webHidden/>
               </w:rPr>
-              <w:t>2</w:t>
+              <w:t>4</w:t>
             </w:r>
             <w:r>
               <w:rPr>
@@ -634,7 +734,7 @@
               <w:sz w:val="22"/>
             </w:rPr>
           </w:pPr>
-          <w:hyperlink w:anchor="_Toc443682226" w:history="1">
+          <w:hyperlink w:anchor="_Toc444948884" w:history="1">
             <w:r>
               <w:rPr>
                 <w:rStyle w:val="Hyperlink"/>
@@ -661,7 +761,7 @@
                 <w:noProof/>
                 <w:webHidden/>
               </w:rPr>
-              <w:instrText xml:space="preserve"> PAGEREF _Toc443682226 \h </w:instrText>
+              <w:instrText xml:space="preserve"> PAGEREF _Toc444948884 \h </w:instrText>
             </w:r>
             <w:r>
               <w:rPr>
@@ -681,7 +781,7 @@
                 <w:noProof/>
                 <w:webHidden/>
               </w:rPr>
-              <w:t>2</w:t>
+              <w:t>4</w:t>
             </w:r>
             <w:r>
               <w:rPr>
@@ -697,11 +797,12 @@
             <w:pStyle w:val="TOC1"/>
             <w:rPr>
               <w:rFonts w:asciiTheme="minorHAnsi" w:eastAsiaTheme="minorEastAsia" w:hAnsiTheme="minorHAnsi"/>
+              <w:b w:val="0"/>
               <w:noProof/>
               <w:sz w:val="22"/>
             </w:rPr>
           </w:pPr>
-          <w:hyperlink w:anchor="_Toc443682227" w:history="1">
+          <w:hyperlink w:anchor="_Toc444948885" w:history="1">
             <w:r>
               <w:rPr>
                 <w:rStyle w:val="Hyperlink"/>
@@ -728,7 +829,7 @@
                 <w:noProof/>
                 <w:webHidden/>
               </w:rPr>
-              <w:instrText xml:space="preserve"> PAGEREF _Toc443682227 \h </w:instrText>
+              <w:instrText xml:space="preserve"> PAGEREF _Toc444948885 \h </w:instrText>
             </w:r>
             <w:r>
               <w:rPr>
@@ -748,7 +849,7 @@
                 <w:noProof/>
                 <w:webHidden/>
               </w:rPr>
-              <w:t>2</w:t>
+              <w:t>4</w:t>
             </w:r>
             <w:r>
               <w:rPr>
@@ -764,17 +865,18 @@
             <w:pStyle w:val="TOC1"/>
             <w:rPr>
               <w:rFonts w:asciiTheme="minorHAnsi" w:eastAsiaTheme="minorEastAsia" w:hAnsiTheme="minorHAnsi"/>
+              <w:b w:val="0"/>
               <w:noProof/>
               <w:sz w:val="22"/>
             </w:rPr>
           </w:pPr>
-          <w:hyperlink w:anchor="_Toc443682228" w:history="1">
+          <w:hyperlink w:anchor="_Toc444948886" w:history="1">
             <w:r>
               <w:rPr>
                 <w:rStyle w:val="Hyperlink"/>
                 <w:noProof/>
               </w:rPr>
-              <w:t>4.0 Pre-condition(s)</w:t>
+              <w:t>4.0 Pre-conditions</w:t>
             </w:r>
             <w:r>
               <w:rPr>
@@ -795,7 +897,7 @@
                 <w:noProof/>
                 <w:webHidden/>
               </w:rPr>
-              <w:instrText xml:space="preserve"> PAGEREF _Toc443682228 \h </w:instrText>
+              <w:instrText xml:space="preserve"> PAGEREF _Toc444948886 \h </w:instrText>
             </w:r>
             <w:r>
               <w:rPr>
@@ -815,7 +917,7 @@
                 <w:noProof/>
                 <w:webHidden/>
               </w:rPr>
-              <w:t>2</w:t>
+              <w:t>4</w:t>
             </w:r>
             <w:r>
               <w:rPr>
@@ -838,13 +940,13 @@
               <w:sz w:val="22"/>
             </w:rPr>
           </w:pPr>
-          <w:hyperlink w:anchor="_Toc443682229" w:history="1">
+          <w:hyperlink w:anchor="_Toc444948887" w:history="1">
             <w:r>
               <w:rPr>
                 <w:rStyle w:val="Hyperlink"/>
                 <w:noProof/>
               </w:rPr>
-              <w:t>4.1 &lt; Pre-condition One &gt;</w:t>
+              <w:t>4.1 Software Executing</w:t>
             </w:r>
             <w:r>
               <w:rPr>
@@ -865,7 +967,7 @@
                 <w:noProof/>
                 <w:webHidden/>
               </w:rPr>
-              <w:instrText xml:space="preserve"> PAGEREF _Toc443682229 \h </w:instrText>
+              <w:instrText xml:space="preserve"> PAGEREF _Toc444948887 \h </w:instrText>
             </w:r>
             <w:r>
               <w:rPr>
@@ -885,7 +987,75 @@
                 <w:noProof/>
                 <w:webHidden/>
               </w:rPr>
-              <w:t>2</w:t>
+              <w:t>4</w:t>
+            </w:r>
+            <w:r>
+              <w:rPr>
+                <w:noProof/>
+                <w:webHidden/>
+              </w:rPr>
+              <w:fldChar w:fldCharType="end"/>
+            </w:r>
+          </w:hyperlink>
+        </w:p>
+        <w:p>
+          <w:pPr>
+            <w:pStyle w:val="TOC1"/>
+            <w:rPr>
+              <w:rFonts w:asciiTheme="minorHAnsi" w:eastAsiaTheme="minorEastAsia" w:hAnsiTheme="minorHAnsi"/>
+              <w:b w:val="0"/>
+              <w:noProof/>
+              <w:sz w:val="22"/>
+            </w:rPr>
+          </w:pPr>
+          <w:hyperlink w:anchor="_Toc444948888" w:history="1">
+            <w:r>
+              <w:rPr>
+                <w:rStyle w:val="Hyperlink"/>
+                <w:noProof/>
+              </w:rPr>
+              <w:t>5.0 Post-conditions</w:t>
+            </w:r>
+            <w:r>
+              <w:rPr>
+                <w:noProof/>
+                <w:webHidden/>
+              </w:rPr>
+              <w:tab/>
+            </w:r>
+            <w:r>
+              <w:rPr>
+                <w:noProof/>
+                <w:webHidden/>
+              </w:rPr>
+              <w:fldChar w:fldCharType="begin"/>
+            </w:r>
+            <w:r>
+              <w:rPr>
+                <w:noProof/>
+                <w:webHidden/>
+              </w:rPr>
+              <w:instrText xml:space="preserve"> PAGEREF _Toc444948888 \h </w:instrText>
+            </w:r>
+            <w:r>
+              <w:rPr>
+                <w:noProof/>
+                <w:webHidden/>
+              </w:rPr>
+            </w:r>
+            <w:r>
+              <w:rPr>
+                <w:noProof/>
+                <w:webHidden/>
+              </w:rPr>
+              <w:fldChar w:fldCharType="separate"/>
+            </w:r>
+            <w:r>
+              <w:rPr>
+                <w:noProof/>
+                <w:webHidden/>
+              </w:rPr>
+              <w:t>4</w:t>
             </w:r>
             <w:r>
               <w:rPr>
@@ -908,13 +1078,13 @@
               <w:sz w:val="22"/>
             </w:rPr>
           </w:pPr>
-          <w:hyperlink w:anchor="_Toc443682230" w:history="1">
+          <w:hyperlink w:anchor="_Toc444948889" w:history="1">
             <w:r>
               <w:rPr>
                 <w:rStyle w:val="Hyperlink"/>
                 <w:noProof/>
               </w:rPr>
-              <w:t>4.2 &lt; Pre-condition Two &gt;</w:t>
+              <w:t>5.1 Item Modified</w:t>
             </w:r>
             <w:r>
               <w:rPr>
@@ -935,7 +1105,7 @@
                 <w:noProof/>
                 <w:webHidden/>
               </w:rPr>
-              <w:instrText xml:space="preserve"> PAGEREF _Toc443682230 \h </w:instrText>
+              <w:instrText xml:space="preserve"> PAGEREF _Toc444948889 \h </w:instrText>
             </w:r>
             <w:r>
               <w:rPr>
@@ -955,74 +1125,7 @@
                 <w:noProof/>
                 <w:webHidden/>
               </w:rPr>
-              <w:t>2</w:t>
-            </w:r>
-            <w:r>
-              <w:rPr>
-                <w:noProof/>
-                <w:webHidden/>
-              </w:rPr>
-              <w:fldChar w:fldCharType="end"/>
-            </w:r>
-          </w:hyperlink>
-        </w:p>
-        <w:p>
-          <w:pPr>
-            <w:pStyle w:val="TOC1"/>
-            <w:rPr>
-              <w:rFonts w:asciiTheme="minorHAnsi" w:eastAsiaTheme="minorEastAsia" w:hAnsiTheme="minorHAnsi"/>
-              <w:noProof/>
-              <w:sz w:val="22"/>
-            </w:rPr>
-          </w:pPr>
-          <w:hyperlink w:anchor="_Toc443682231" w:history="1">
-            <w:r>
-              <w:rPr>
-                <w:rStyle w:val="Hyperlink"/>
-                <w:noProof/>
-              </w:rPr>
-              <w:t>5.0 Post-condition(s)</w:t>
-            </w:r>
-            <w:r>
-              <w:rPr>
-                <w:noProof/>
-                <w:webHidden/>
-              </w:rPr>
-              <w:tab/>
-            </w:r>
-            <w:r>
-              <w:rPr>
-                <w:noProof/>
-                <w:webHidden/>
-              </w:rPr>
-              <w:fldChar w:fldCharType="begin"/>
-            </w:r>
-            <w:r>
-              <w:rPr>
-                <w:noProof/>
-                <w:webHidden/>
-              </w:rPr>
-              <w:instrText xml:space="preserve"> PAGEREF _Toc443682231 \h </w:instrText>
-            </w:r>
-            <w:r>
-              <w:rPr>
-                <w:noProof/>
-                <w:webHidden/>
-              </w:rPr>
-            </w:r>
-            <w:r>
-              <w:rPr>
-                <w:noProof/>
-                <w:webHidden/>
-              </w:rPr>
-              <w:fldChar w:fldCharType="separate"/>
-            </w:r>
-            <w:r>
-              <w:rPr>
-                <w:noProof/>
-                <w:webHidden/>
-              </w:rPr>
-              <w:t>2</w:t>
+              <w:t>4</w:t>
             </w:r>
             <w:r>
               <w:rPr>
@@ -1045,13 +1148,13 @@
               <w:sz w:val="22"/>
             </w:rPr>
           </w:pPr>
-          <w:hyperlink w:anchor="_Toc443682232" w:history="1">
+          <w:hyperlink w:anchor="_Toc444948890" w:history="1">
             <w:r>
               <w:rPr>
                 <w:rStyle w:val="Hyperlink"/>
                 <w:noProof/>
               </w:rPr>
-              <w:t>5.1 &lt; Post-condition One &gt;</w:t>
+              <w:t>5.2 Item Created</w:t>
             </w:r>
             <w:r>
               <w:rPr>
@@ -1072,7 +1175,7 @@
                 <w:noProof/>
                 <w:webHidden/>
               </w:rPr>
-              <w:instrText xml:space="preserve"> PAGEREF _Toc443682232 \h </w:instrText>
+              <w:instrText xml:space="preserve"> PAGEREF _Toc444948890 \h </w:instrText>
             </w:r>
             <w:r>
               <w:rPr>
@@ -1092,7 +1195,7 @@
                 <w:noProof/>
                 <w:webHidden/>
               </w:rPr>
-              <w:t>2</w:t>
+              <w:t>4</w:t>
             </w:r>
             <w:r>
               <w:rPr>
@@ -1115,13 +1218,13 @@
               <w:sz w:val="22"/>
             </w:rPr>
           </w:pPr>
-          <w:hyperlink w:anchor="_Toc443682233" w:history="1">
+          <w:hyperlink w:anchor="_Toc444948891" w:history="1">
             <w:r>
               <w:rPr>
                 <w:rStyle w:val="Hyperlink"/>
                 <w:noProof/>
               </w:rPr>
-              <w:t>5.2 &lt; Post-condition Two &gt;</w:t>
+              <w:t>5.3 Item Deleted</w:t>
             </w:r>
             <w:r>
               <w:rPr>
@@ -1142,7 +1245,7 @@
                 <w:noProof/>
                 <w:webHidden/>
               </w:rPr>
-              <w:instrText xml:space="preserve"> PAGEREF _Toc443682233 \h </w:instrText>
+              <w:instrText xml:space="preserve"> PAGEREF _Toc444948891 \h </w:instrText>
             </w:r>
             <w:r>
               <w:rPr>
@@ -1162,7 +1265,7 @@
                 <w:noProof/>
                 <w:webHidden/>
               </w:rPr>
-              <w:t>2</w:t>
+              <w:t>5</w:t>
             </w:r>
             <w:r>
               <w:rPr>
@@ -1178,11 +1281,12 @@
             <w:pStyle w:val="TOC1"/>
             <w:rPr>
               <w:rFonts w:asciiTheme="minorHAnsi" w:eastAsiaTheme="minorEastAsia" w:hAnsiTheme="minorHAnsi"/>
+              <w:b w:val="0"/>
               <w:noProof/>
               <w:sz w:val="22"/>
             </w:rPr>
           </w:pPr>
-          <w:hyperlink w:anchor="_Toc443682234" w:history="1">
+          <w:hyperlink w:anchor="_Toc444948892" w:history="1">
             <w:r>
               <w:rPr>
                 <w:rStyle w:val="Hyperlink"/>
@@ -1209,7 +1313,7 @@
                 <w:noProof/>
                 <w:webHidden/>
               </w:rPr>
-              <w:instrText xml:space="preserve"> PAGEREF _Toc443682234 \h </w:instrText>
+              <w:instrText xml:space="preserve"> PAGEREF _Toc444948892 \h </w:instrText>
             </w:r>
             <w:r>
               <w:rPr>
@@ -1229,7 +1333,7 @@
                 <w:noProof/>
                 <w:webHidden/>
               </w:rPr>
-              <w:t>2</w:t>
+              <w:t>5</w:t>
             </w:r>
             <w:r>
               <w:rPr>
@@ -1245,17 +1349,18 @@
             <w:pStyle w:val="TOC1"/>
             <w:rPr>
               <w:rFonts w:asciiTheme="minorHAnsi" w:eastAsiaTheme="minorEastAsia" w:hAnsiTheme="minorHAnsi"/>
+              <w:b w:val="0"/>
               <w:noProof/>
               <w:sz w:val="22"/>
             </w:rPr>
           </w:pPr>
-          <w:hyperlink w:anchor="_Toc443682235" w:history="1">
+          <w:hyperlink w:anchor="_Toc444948893" w:history="1">
             <w:r>
               <w:rPr>
                 <w:rStyle w:val="Hyperlink"/>
                 <w:noProof/>
               </w:rPr>
-              <w:t>7.0 Main/Basic Flow(s) of Events</w:t>
+              <w:t>7.0 Main/Basic Flow of Events</w:t>
             </w:r>
             <w:r>
               <w:rPr>
@@ -1276,7 +1381,7 @@
                 <w:noProof/>
                 <w:webHidden/>
               </w:rPr>
-              <w:instrText xml:space="preserve"> PAGEREF _Toc443682235 \h </w:instrText>
+              <w:instrText xml:space="preserve"> PAGEREF _Toc444948893 \h </w:instrText>
             </w:r>
             <w:r>
               <w:rPr>
@@ -1296,7 +1401,7 @@
                 <w:noProof/>
                 <w:webHidden/>
               </w:rPr>
-              <w:t>2</w:t>
+              <w:t>6</w:t>
             </w:r>
             <w:r>
               <w:rPr>
@@ -1319,13 +1424,13 @@
               <w:sz w:val="22"/>
             </w:rPr>
           </w:pPr>
-          <w:hyperlink w:anchor="_Toc443682236" w:history="1">
+          <w:hyperlink w:anchor="_Toc444948894" w:history="1">
             <w:r>
               <w:rPr>
                 <w:rStyle w:val="Hyperlink"/>
                 <w:noProof/>
               </w:rPr>
-              <w:t>7.1 &lt;First Main Flow Name&gt;</w:t>
+              <w:t>7.1 Edit Item Properties</w:t>
             </w:r>
             <w:r>
               <w:rPr>
@@ -1346,7 +1451,7 @@
                 <w:noProof/>
                 <w:webHidden/>
               </w:rPr>
-              <w:instrText xml:space="preserve"> PAGEREF _Toc443682236 \h </w:instrText>
+              <w:instrText xml:space="preserve"> PAGEREF _Toc444948894 \h </w:instrText>
             </w:r>
             <w:r>
               <w:rPr>
@@ -1366,7 +1471,75 @@
                 <w:noProof/>
                 <w:webHidden/>
               </w:rPr>
-              <w:t>2</w:t>
+              <w:t>6</w:t>
+            </w:r>
+            <w:r>
+              <w:rPr>
+                <w:noProof/>
+                <w:webHidden/>
+              </w:rPr>
+              <w:fldChar w:fldCharType="end"/>
+            </w:r>
+          </w:hyperlink>
+        </w:p>
+        <w:p>
+          <w:pPr>
+            <w:pStyle w:val="TOC1"/>
+            <w:rPr>
+              <w:rFonts w:asciiTheme="minorHAnsi" w:eastAsiaTheme="minorEastAsia" w:hAnsiTheme="minorHAnsi"/>
+              <w:b w:val="0"/>
+              <w:noProof/>
+              <w:sz w:val="22"/>
+            </w:rPr>
+          </w:pPr>
+          <w:hyperlink w:anchor="_Toc444948895" w:history="1">
+            <w:r>
+              <w:rPr>
+                <w:rStyle w:val="Hyperlink"/>
+                <w:noProof/>
+              </w:rPr>
+              <w:t>8.0 Alternate/Exception Flows of Events</w:t>
+            </w:r>
+            <w:r>
+              <w:rPr>
+                <w:noProof/>
+                <w:webHidden/>
+              </w:rPr>
+              <w:tab/>
+            </w:r>
+            <w:r>
+              <w:rPr>
+                <w:noProof/>
+                <w:webHidden/>
+              </w:rPr>
+              <w:fldChar w:fldCharType="begin"/>
+            </w:r>
+            <w:r>
+              <w:rPr>
+                <w:noProof/>
+                <w:webHidden/>
+              </w:rPr>
+              <w:instrText xml:space="preserve"> PAGEREF _Toc444948895 \h </w:instrText>
+            </w:r>
+            <w:r>
+              <w:rPr>
+                <w:noProof/>
+                <w:webHidden/>
+              </w:rPr>
+            </w:r>
+            <w:r>
+              <w:rPr>
+                <w:noProof/>
+                <w:webHidden/>
+              </w:rPr>
+              <w:fldChar w:fldCharType="separate"/>
+            </w:r>
+            <w:r>
+              <w:rPr>
+                <w:noProof/>
+                <w:webHidden/>
+              </w:rPr>
+              <w:t>6</w:t>
             </w:r>
             <w:r>
               <w:rPr>
@@ -1389,13 +1562,13 @@
               <w:sz w:val="22"/>
             </w:rPr>
           </w:pPr>
-          <w:hyperlink w:anchor="_Toc443682237" w:history="1">
+          <w:hyperlink w:anchor="_Toc444948896" w:history="1">
             <w:r>
               <w:rPr>
                 <w:rStyle w:val="Hyperlink"/>
                 <w:noProof/>
               </w:rPr>
-              <w:t>7.2 &lt;Second Main Flow Name&gt;</w:t>
+              <w:t>8.1 Create Item</w:t>
             </w:r>
             <w:r>
               <w:rPr>
@@ -1416,7 +1589,7 @@
                 <w:noProof/>
                 <w:webHidden/>
               </w:rPr>
-              <w:instrText xml:space="preserve"> PAGEREF _Toc443682237 \h </w:instrText>
+              <w:instrText xml:space="preserve"> PAGEREF _Toc444948896 \h </w:instrText>
             </w:r>
             <w:r>
               <w:rPr>
@@ -1436,74 +1609,7 @@
                 <w:noProof/>
                 <w:webHidden/>
               </w:rPr>
-              <w:t>2</w:t>
-            </w:r>
-            <w:r>
-              <w:rPr>
-                <w:noProof/>
-                <w:webHidden/>
-              </w:rPr>
-              <w:fldChar w:fldCharType="end"/>
-            </w:r>
-          </w:hyperlink>
-        </w:p>
-        <w:p>
-          <w:pPr>
-            <w:pStyle w:val="TOC1"/>
-            <w:rPr>
-              <w:rFonts w:asciiTheme="minorHAnsi" w:eastAsiaTheme="minorEastAsia" w:hAnsiTheme="minorHAnsi"/>
-              <w:noProof/>
-              <w:sz w:val="22"/>
-            </w:rPr>
-          </w:pPr>
-          <w:hyperlink w:anchor="_Toc443682238" w:history="1">
-            <w:r>
-              <w:rPr>
-                <w:rStyle w:val="Hyperlink"/>
-                <w:noProof/>
-              </w:rPr>
-              <w:t>8.0 Alternate/Exception Flow of Events</w:t>
-            </w:r>
-            <w:r>
-              <w:rPr>
-                <w:noProof/>
-                <w:webHidden/>
-              </w:rPr>
-              <w:tab/>
-            </w:r>
-            <w:r>
-              <w:rPr>
-                <w:noProof/>
-                <w:webHidden/>
-              </w:rPr>
-              <w:fldChar w:fldCharType="begin"/>
-            </w:r>
-            <w:r>
-              <w:rPr>
-                <w:noProof/>
-                <w:webHidden/>
-              </w:rPr>
-              <w:instrText xml:space="preserve"> PAGEREF _Toc443682238 \h </w:instrText>
-            </w:r>
-            <w:r>
-              <w:rPr>
-                <w:noProof/>
-                <w:webHidden/>
-              </w:rPr>
-            </w:r>
-            <w:r>
-              <w:rPr>
-                <w:noProof/>
-                <w:webHidden/>
-              </w:rPr>
-              <w:fldChar w:fldCharType="separate"/>
-            </w:r>
-            <w:r>
-              <w:rPr>
-                <w:noProof/>
-                <w:webHidden/>
-              </w:rPr>
-              <w:t>2</w:t>
+              <w:t>6</w:t>
             </w:r>
             <w:r>
               <w:rPr>
@@ -1526,13 +1632,13 @@
               <w:sz w:val="22"/>
             </w:rPr>
           </w:pPr>
-          <w:hyperlink w:anchor="_Toc443682239" w:history="1">
+          <w:hyperlink w:anchor="_Toc444948897" w:history="1">
             <w:r>
               <w:rPr>
                 <w:rStyle w:val="Hyperlink"/>
                 <w:noProof/>
               </w:rPr>
-              <w:t>8.1 &lt;First Alternative Flow Name&gt;</w:t>
+              <w:t>8.2 Delete Item</w:t>
             </w:r>
             <w:r>
               <w:rPr>
@@ -1553,7 +1659,7 @@
                 <w:noProof/>
                 <w:webHidden/>
               </w:rPr>
-              <w:instrText xml:space="preserve"> PAGEREF _Toc443682239 \h </w:instrText>
+              <w:instrText xml:space="preserve"> PAGEREF _Toc444948897 \h </w:instrText>
             </w:r>
             <w:r>
               <w:rPr>
@@ -1573,77 +1679,7 @@
                 <w:noProof/>
                 <w:webHidden/>
               </w:rPr>
-              <w:t>2</w:t>
-            </w:r>
-            <w:r>
-              <w:rPr>
-                <w:noProof/>
-                <w:webHidden/>
-              </w:rPr>
-              <w:fldChar w:fldCharType="end"/>
-            </w:r>
-          </w:hyperlink>
-        </w:p>
-        <w:p>
-          <w:pPr>
-            <w:pStyle w:val="TOC2"/>
-            <w:tabs>
-              <w:tab w:val="right" w:leader="dot" w:pos="10070"/>
-            </w:tabs>
-            <w:rPr>
-              <w:rFonts w:asciiTheme="minorHAnsi" w:eastAsiaTheme="minorEastAsia" w:hAnsiTheme="minorHAnsi"/>
-              <w:noProof/>
-              <w:sz w:val="22"/>
-            </w:rPr>
-          </w:pPr>
-          <w:hyperlink w:anchor="_Toc443682240" w:history="1">
-            <w:r>
-              <w:rPr>
-                <w:rStyle w:val="Hyperlink"/>
-                <w:noProof/>
-              </w:rPr>
-              <w:t>8.2 &lt;Second Alternative Flow Name&gt;</w:t>
-            </w:r>
-            <w:r>
-              <w:rPr>
-                <w:noProof/>
-                <w:webHidden/>
-              </w:rPr>
-              <w:tab/>
-            </w:r>
-            <w:r>
-              <w:rPr>
-                <w:noProof/>
-                <w:webHidden/>
-              </w:rPr>
-              <w:fldChar w:fldCharType="begin"/>
-            </w:r>
-            <w:r>
-              <w:rPr>
-                <w:noProof/>
-                <w:webHidden/>
-              </w:rPr>
-              <w:instrText xml:space="preserve"> PAGEREF _Toc443682240 \h </w:instrText>
-            </w:r>
-            <w:r>
-              <w:rPr>
-                <w:noProof/>
-                <w:webHidden/>
-              </w:rPr>
-            </w:r>
-            <w:r>
-              <w:rPr>
-                <w:noProof/>
-                <w:webHidden/>
-              </w:rPr>
-              <w:fldChar w:fldCharType="separate"/>
-            </w:r>
-            <w:r>
-              <w:rPr>
-                <w:noProof/>
-                <w:webHidden/>
-              </w:rPr>
-              <w:t>2</w:t>
+              <w:t>6</w:t>
             </w:r>
             <w:r>
               <w:rPr>
@@ -1659,11 +1695,12 @@
             <w:pStyle w:val="TOC1"/>
             <w:rPr>
               <w:rFonts w:asciiTheme="minorHAnsi" w:eastAsiaTheme="minorEastAsia" w:hAnsiTheme="minorHAnsi"/>
+              <w:b w:val="0"/>
               <w:noProof/>
               <w:sz w:val="22"/>
             </w:rPr>
           </w:pPr>
-          <w:hyperlink w:anchor="_Toc443682241" w:history="1">
+          <w:hyperlink w:anchor="_Toc444948898" w:history="1">
             <w:r>
               <w:rPr>
                 <w:rStyle w:val="Hyperlink"/>
@@ -1690,7 +1727,7 @@
                 <w:noProof/>
                 <w:webHidden/>
               </w:rPr>
-              <w:instrText xml:space="preserve"> PAGEREF _Toc443682241 \h </w:instrText>
+              <w:instrText xml:space="preserve"> PAGEREF _Toc444948898 \h </w:instrText>
             </w:r>
             <w:r>
               <w:rPr>
@@ -1710,7 +1747,7 @@
                 <w:noProof/>
                 <w:webHidden/>
               </w:rPr>
-              <w:t>2</w:t>
+              <w:t>6</w:t>
             </w:r>
             <w:r>
               <w:rPr>
@@ -1726,11 +1763,12 @@
             <w:pStyle w:val="TOC1"/>
             <w:rPr>
               <w:rFonts w:asciiTheme="minorHAnsi" w:eastAsiaTheme="minorEastAsia" w:hAnsiTheme="minorHAnsi"/>
+              <w:b w:val="0"/>
               <w:noProof/>
               <w:sz w:val="22"/>
             </w:rPr>
           </w:pPr>
-          <w:hyperlink w:anchor="_Toc443682242" w:history="1">
+          <w:hyperlink w:anchor="_Toc444948899" w:history="1">
             <w:r>
               <w:rPr>
                 <w:rStyle w:val="Hyperlink"/>
@@ -1757,7 +1795,7 @@
                 <w:noProof/>
                 <w:webHidden/>
               </w:rPr>
-              <w:instrText xml:space="preserve"> PAGEREF _Toc443682242 \h </w:instrText>
+              <w:instrText xml:space="preserve"> PAGEREF _Toc444948899 \h </w:instrText>
             </w:r>
             <w:r>
               <w:rPr>
@@ -1777,7 +1815,7 @@
                 <w:noProof/>
                 <w:webHidden/>
               </w:rPr>
-              <w:t>2</w:t>
+              <w:t>7</w:t>
             </w:r>
             <w:r>
               <w:rPr>
@@ -1802,8 +1840,102 @@
     </w:sdt>
     <w:p>
       <w:pPr>
+        <w:pStyle w:val="TOCHeading"/>
+        <w:pageBreakBefore w:val="0"/>
+      </w:pPr>
+      <w:r>
+        <w:t>Table of Figures</w:t>
+      </w:r>
+    </w:p>
+    <w:bookmarkStart w:id="0" w:name="_GoBack"/>
+    <w:bookmarkEnd w:id="0"/>
+    <w:p>
+      <w:pPr>
+        <w:pStyle w:val="TableofFigures"/>
+        <w:tabs>
+          <w:tab w:val="right" w:leader="dot" w:pos="10070"/>
+        </w:tabs>
+        <w:rPr>
+          <w:rFonts w:asciiTheme="minorHAnsi" w:eastAsiaTheme="minorEastAsia" w:hAnsiTheme="minorHAnsi"/>
+          <w:b w:val="0"/>
+          <w:noProof/>
+          <w:sz w:val="22"/>
+        </w:rPr>
+      </w:pPr>
+      <w:r>
+        <w:fldChar w:fldCharType="begin"/>
+      </w:r>
+      <w:r>
+        <w:instrText xml:space="preserve"> TOC \h \z \c "Diagram" </w:instrText>
+      </w:r>
+      <w:r>
+        <w:fldChar w:fldCharType="separate"/>
+      </w:r>
+      <w:hyperlink w:anchor="_Toc444951061" w:history="1">
+        <w:r>
+          <w:rPr>
+            <w:rStyle w:val="Hyperlink"/>
+            <w:noProof/>
+          </w:rPr>
+          <w:t>Diagram 1: Use Case Activity Diagram</w:t>
+        </w:r>
+        <w:r>
+          <w:rPr>
+            <w:noProof/>
+            <w:webHidden/>
+          </w:rPr>
+          <w:tab/>
+        </w:r>
+        <w:r>
+          <w:rPr>
+            <w:noProof/>
+            <w:webHidden/>
+          </w:rPr>
+          <w:fldChar w:fldCharType="begin"/>
+        </w:r>
+        <w:r>
+          <w:rPr>
+            <w:noProof/>
+            <w:webHidden/>
+          </w:rPr>
+          <w:instrText xml:space="preserve"> PAGEREF _Toc444951061 \h </w:instrText>
+        </w:r>
+        <w:r>
+          <w:rPr>
+            <w:noProof/>
+            <w:webHidden/>
+          </w:rPr>
+        </w:r>
+        <w:r>
+          <w:rPr>
+            <w:noProof/>
+            <w:webHidden/>
+          </w:rPr>
+          <w:fldChar w:fldCharType="separate"/>
+        </w:r>
+        <w:r>
+          <w:rPr>
+            <w:noProof/>
+            <w:webHidden/>
+          </w:rPr>
+          <w:t>5</w:t>
+        </w:r>
+        <w:r>
+          <w:rPr>
+            <w:noProof/>
+            <w:webHidden/>
+          </w:rPr>
+          <w:fldChar w:fldCharType="end"/>
+        </w:r>
+      </w:hyperlink>
+    </w:p>
+    <w:p>
+      <w:pPr>
         <w:spacing w:line="259" w:lineRule="auto"/>
       </w:pPr>
+      <w:r>
+        <w:fldChar w:fldCharType="end"/>
+      </w:r>
       <w:r>
         <w:br w:type="page"/>
       </w:r>
@@ -1812,7 +1944,7 @@
       <w:pPr>
         <w:pStyle w:val="Heading1"/>
       </w:pPr>
-      <w:bookmarkStart w:id="0" w:name="_Toc443682223"/>
+      <w:bookmarkStart w:id="1" w:name="_Toc444948881"/>
       <w:r>
         <w:lastRenderedPageBreak/>
         <w:t>1.</w:t>
@@ -1823,23 +1955,18 @@
       <w:r>
         <w:t xml:space="preserve"> Introduction</w:t>
       </w:r>
-      <w:bookmarkEnd w:id="0"/>
+      <w:bookmarkEnd w:id="1"/>
     </w:p>
     <w:p>
       <w:r>
-        <w:t xml:space="preserve">This document captures detailed functional and non-functional BUSINESS requirements.  Technical or application IT requirements should not be detailed here.  A separate Use Case Summary document ties ALL the individual use cases together. First create the Use Case Summary document using application decomposition.  Then increase the detail by creating the individual use case specifications – be careful not to create too many or not create enough use cases. </w:t>
-      </w:r>
-    </w:p>
-    <w:p>
-      <w:r>
-        <w:t xml:space="preserve">Write a single paragraph describing the purpose of the specific use case in the Introduction.  </w:t>
+        <w:t xml:space="preserve">The purpose of this use case is to allow a user to modify the properties of inventory item. Those properties include the name, number, price, expiration time, </w:t>
       </w:r>
     </w:p>
     <w:p>
       <w:pPr>
         <w:pStyle w:val="Heading1"/>
       </w:pPr>
-      <w:bookmarkStart w:id="1" w:name="_Toc443682224"/>
+      <w:bookmarkStart w:id="2" w:name="_Toc444948882"/>
       <w:r>
         <w:t>2.</w:t>
       </w:r>
@@ -1849,7 +1976,7 @@
       <w:r>
         <w:t xml:space="preserve"> Use Case Information</w:t>
       </w:r>
-      <w:bookmarkEnd w:id="1"/>
+      <w:bookmarkEnd w:id="2"/>
       <w:r>
         <w:t xml:space="preserve"> </w:t>
       </w:r>
@@ -1858,18 +1985,13 @@
       <w:pPr>
         <w:pStyle w:val="Heading2"/>
       </w:pPr>
-      <w:bookmarkStart w:id="2" w:name="_Toc443682225"/>
+      <w:bookmarkStart w:id="3" w:name="_Toc444948883"/>
       <w:r>
         <w:t>2.1 Actors</w:t>
       </w:r>
-      <w:bookmarkEnd w:id="2"/>
+      <w:bookmarkEnd w:id="3"/>
       <w:r>
         <w:t xml:space="preserve"> </w:t>
-      </w:r>
-    </w:p>
-    <w:p>
-      <w:r>
-        <w:t>An actor is someone or something (e.g. application system) outside the system or business that interacts with the application. For every Use Case, there must be at least one Main Actor and zero or more Secondary Actors. Actors should be a person, system, or time.</w:t>
       </w:r>
     </w:p>
     <w:tbl>
@@ -1895,7 +2017,7 @@
         </w:trPr>
         <w:tc>
           <w:tcPr>
-            <w:tcW w:w="2070" w:type="dxa"/>
+            <w:tcW w:w="2072" w:type="dxa"/>
           </w:tcPr>
           <w:p>
             <w:r>
@@ -1905,7 +2027,7 @@
         </w:tc>
         <w:tc>
           <w:tcPr>
-            <w:tcW w:w="1710" w:type="dxa"/>
+            <w:tcW w:w="1712" w:type="dxa"/>
           </w:tcPr>
           <w:p>
             <w:r>
@@ -1915,7 +2037,7 @@
         </w:tc>
         <w:tc>
           <w:tcPr>
-            <w:tcW w:w="6290" w:type="dxa"/>
+            <w:tcW w:w="6296" w:type="dxa"/>
           </w:tcPr>
           <w:p>
             <w:r>
@@ -1927,25 +2049,42 @@
       <w:tr>
         <w:tc>
           <w:tcPr>
-            <w:tcW w:w="2070" w:type="dxa"/>
-          </w:tcPr>
-          <w:p/>
-        </w:tc>
-        <w:tc>
-          <w:tcPr>
-            <w:tcW w:w="1710" w:type="dxa"/>
+            <w:tcW w:w="2072" w:type="dxa"/>
+            <w:tcBorders>
+              <w:bottom w:val="nil"/>
+            </w:tcBorders>
           </w:tcPr>
           <w:p>
             <w:r>
-              <w:t>Main</w:t>
+              <w:t>Manager</w:t>
             </w:r>
           </w:p>
         </w:tc>
         <w:tc>
           <w:tcPr>
-            <w:tcW w:w="6290" w:type="dxa"/>
+            <w:tcW w:w="1712" w:type="dxa"/>
+            <w:tcBorders>
+              <w:bottom w:val="nil"/>
+            </w:tcBorders>
           </w:tcPr>
-          <w:p/>
+          <w:p>
+            <w:r>
+              <w:t>Main</w:t>
+            </w:r>
+          </w:p>
+        </w:tc>
+        <w:tc>
+          <w:tcPr>
+            <w:tcW w:w="6296" w:type="dxa"/>
+            <w:tcBorders>
+              <w:bottom w:val="nil"/>
+            </w:tcBorders>
+          </w:tcPr>
+          <w:p>
+            <w:r>
+              <w:t>The manager of the ice cream truck business.</w:t>
+            </w:r>
+          </w:p>
         </w:tc>
       </w:tr>
       <w:tr>
@@ -1954,88 +2093,42 @@
         </w:trPr>
         <w:tc>
           <w:tcPr>
-            <w:tcW w:w="2070" w:type="dxa"/>
-          </w:tcPr>
-          <w:p/>
-        </w:tc>
-        <w:tc>
-          <w:tcPr>
-            <w:tcW w:w="1710" w:type="dxa"/>
+            <w:tcW w:w="2072" w:type="dxa"/>
+            <w:tcBorders>
+              <w:bottom w:val="single" w:sz="4" w:space="0" w:color="auto"/>
+            </w:tcBorders>
           </w:tcPr>
           <w:p>
             <w:r>
-              <w:t>Secondary</w:t>
+              <w:t>Processor</w:t>
             </w:r>
           </w:p>
         </w:tc>
         <w:tc>
           <w:tcPr>
-            <w:tcW w:w="6290" w:type="dxa"/>
+            <w:tcW w:w="1712" w:type="dxa"/>
+            <w:tcBorders>
+              <w:bottom w:val="single" w:sz="4" w:space="0" w:color="auto"/>
+            </w:tcBorders>
           </w:tcPr>
-          <w:p/>
-        </w:tc>
-      </w:tr>
-      <w:tr>
-        <w:tc>
-          <w:tcPr>
-            <w:tcW w:w="2070" w:type="dxa"/>
-          </w:tcPr>
-          <w:p/>
+          <w:p>
+            <w:r>
+              <w:t>Secondary</w:t>
+            </w:r>
+          </w:p>
         </w:tc>
         <w:tc>
           <w:tcPr>
-            <w:tcW w:w="1710" w:type="dxa"/>
+            <w:tcW w:w="6296" w:type="dxa"/>
+            <w:tcBorders>
+              <w:bottom w:val="single" w:sz="4" w:space="0" w:color="auto"/>
+            </w:tcBorders>
           </w:tcPr>
-          <w:p/>
-        </w:tc>
-        <w:tc>
-          <w:tcPr>
-            <w:tcW w:w="6290" w:type="dxa"/>
-          </w:tcPr>
-          <w:p/>
-        </w:tc>
-      </w:tr>
-      <w:tr>
-        <w:trPr>
-          <w:cnfStyle w:val="000000010000" w:firstRow="0" w:lastRow="0" w:firstColumn="0" w:lastColumn="0" w:oddVBand="0" w:evenVBand="0" w:oddHBand="0" w:evenHBand="1" w:firstRowFirstColumn="0" w:firstRowLastColumn="0" w:lastRowFirstColumn="0" w:lastRowLastColumn="0"/>
-        </w:trPr>
-        <w:tc>
-          <w:tcPr>
-            <w:tcW w:w="2070" w:type="dxa"/>
-          </w:tcPr>
-          <w:p/>
-        </w:tc>
-        <w:tc>
-          <w:tcPr>
-            <w:tcW w:w="1710" w:type="dxa"/>
-          </w:tcPr>
-          <w:p/>
-        </w:tc>
-        <w:tc>
-          <w:tcPr>
-            <w:tcW w:w="6290" w:type="dxa"/>
-          </w:tcPr>
-          <w:p/>
-        </w:tc>
-      </w:tr>
-      <w:tr>
-        <w:tc>
-          <w:tcPr>
-            <w:tcW w:w="2070" w:type="dxa"/>
-          </w:tcPr>
-          <w:p/>
-        </w:tc>
-        <w:tc>
-          <w:tcPr>
-            <w:tcW w:w="1710" w:type="dxa"/>
-          </w:tcPr>
-          <w:p/>
-        </w:tc>
-        <w:tc>
-          <w:tcPr>
-            <w:tcW w:w="6290" w:type="dxa"/>
-          </w:tcPr>
-          <w:p/>
+          <w:p>
+            <w:r>
+              <w:t>The system that processes batch files.</w:t>
+            </w:r>
+          </w:p>
         </w:tc>
       </w:tr>
     </w:tbl>
@@ -2044,25 +2137,22 @@
       <w:pPr>
         <w:pStyle w:val="Heading2"/>
       </w:pPr>
-      <w:bookmarkStart w:id="3" w:name="_Toc443682226"/>
+      <w:bookmarkStart w:id="4" w:name="_Toc444948884"/>
       <w:r>
         <w:t>2.2 Use Case Interaction</w:t>
       </w:r>
-      <w:bookmarkEnd w:id="3"/>
+      <w:bookmarkEnd w:id="4"/>
     </w:p>
     <w:p>
       <w:r>
-        <w:t>How does this use case relate to other uses cases? List prede</w:t>
-      </w:r>
-      <w:r>
-        <w:t>cessor and successor use cases.</w:t>
+        <w:t>Inventories that are managed through UC01 Modify Inventory and UC10 Modify Presets consist of items managed through this use case. This use case is also followed by UC05 Process Batch File when it the batch file contains item modifications.</w:t>
       </w:r>
     </w:p>
     <w:p>
       <w:pPr>
         <w:pStyle w:val="Heading1"/>
       </w:pPr>
-      <w:bookmarkStart w:id="4" w:name="_Toc443682227"/>
+      <w:bookmarkStart w:id="5" w:name="_Toc444948885"/>
       <w:r>
         <w:t>3.</w:t>
       </w:r>
@@ -2072,18 +2162,18 @@
       <w:r>
         <w:t xml:space="preserve"> Trigger</w:t>
       </w:r>
-      <w:bookmarkEnd w:id="4"/>
+      <w:bookmarkEnd w:id="5"/>
     </w:p>
     <w:p>
       <w:r>
-        <w:t>What causes the use case to initiate?</w:t>
+        <w:t>This use case is initiated when the user accesses an item in the user interface, or when a batch file calls for an item to be modified.</w:t>
       </w:r>
     </w:p>
     <w:p>
       <w:pPr>
         <w:pStyle w:val="Heading1"/>
       </w:pPr>
-      <w:bookmarkStart w:id="5" w:name="_Toc443682228"/>
+      <w:bookmarkStart w:id="6" w:name="_Toc444948886"/>
       <w:r>
         <w:t>4.</w:t>
       </w:r>
@@ -2091,23 +2181,10 @@
         <w:t>0</w:t>
       </w:r>
       <w:r>
-        <w:t xml:space="preserve"> Pre-condition(s)</w:t>
-      </w:r>
-      <w:bookmarkEnd w:id="5"/>
-    </w:p>
-    <w:p>
-      <w:r>
-        <w:t>What use cases or other pre-conditions must be met before use can initiate?</w:t>
-      </w:r>
-    </w:p>
-    <w:p>
-      <w:pPr>
-        <w:pStyle w:val="Heading2"/>
-      </w:pPr>
-      <w:bookmarkStart w:id="6" w:name="_Toc443682229"/>
-      <w:r>
-        <w:lastRenderedPageBreak/>
-        <w:t>4.1 &lt; Pre-condition One &gt;</w:t>
+        <w:t xml:space="preserve"> Pre-condition</w:t>
+      </w:r>
+      <w:r>
+        <w:t>s</w:t>
       </w:r>
       <w:bookmarkEnd w:id="6"/>
     </w:p>
@@ -2115,17 +2192,33 @@
       <w:pPr>
         <w:pStyle w:val="Heading2"/>
       </w:pPr>
-      <w:bookmarkStart w:id="7" w:name="_Toc443682230"/>
-      <w:r>
-        <w:t>4.2 &lt; Pre-condition Two &gt;</w:t>
+      <w:bookmarkStart w:id="7" w:name="_Toc443682229"/>
+      <w:bookmarkStart w:id="8" w:name="_Toc444948887"/>
+      <w:r>
+        <w:t xml:space="preserve">4.1 </w:t>
       </w:r>
       <w:bookmarkEnd w:id="7"/>
+      <w:r>
+        <w:t>Software Executing</w:t>
+      </w:r>
+      <w:bookmarkEnd w:id="8"/>
+    </w:p>
+    <w:p>
+      <w:r>
+        <w:t>The settings can only be modified after the software is running on the user</w:t>
+      </w:r>
+      <w:r>
+        <w:t>’</w:t>
+      </w:r>
+      <w:r>
+        <w:t>s computer.</w:t>
+      </w:r>
     </w:p>
     <w:p>
       <w:pPr>
         <w:pStyle w:val="Heading1"/>
       </w:pPr>
-      <w:bookmarkStart w:id="8" w:name="_Toc443682231"/>
+      <w:bookmarkStart w:id="9" w:name="_Toc444948888"/>
       <w:r>
         <w:t>5.</w:t>
       </w:r>
@@ -2133,22 +2226,10 @@
         <w:t>0</w:t>
       </w:r>
       <w:r>
-        <w:t xml:space="preserve"> Post-condition(s)</w:t>
-      </w:r>
-      <w:bookmarkEnd w:id="8"/>
-    </w:p>
-    <w:p>
-      <w:r>
-        <w:t xml:space="preserve">What are ALL the possible output states upon completion of the use case flows? </w:t>
-      </w:r>
-    </w:p>
-    <w:p>
-      <w:pPr>
-        <w:pStyle w:val="Heading2"/>
-      </w:pPr>
-      <w:bookmarkStart w:id="9" w:name="_Toc443682232"/>
-      <w:r>
-        <w:t>5.1 &lt; Post-condition One &gt;</w:t>
+        <w:t xml:space="preserve"> Post-condition</w:t>
+      </w:r>
+      <w:r>
+        <w:t>s</w:t>
       </w:r>
       <w:bookmarkEnd w:id="9"/>
     </w:p>
@@ -2156,17 +2237,71 @@
       <w:pPr>
         <w:pStyle w:val="Heading2"/>
       </w:pPr>
-      <w:bookmarkStart w:id="10" w:name="_Toc443682233"/>
-      <w:r>
-        <w:t>5.2 &lt; Post-condition Two &gt;</w:t>
+      <w:bookmarkStart w:id="10" w:name="_Toc444948889"/>
+      <w:r>
+        <w:t xml:space="preserve">5.1 </w:t>
+      </w:r>
+      <w:r>
+        <w:t>Item Modified</w:t>
       </w:r>
       <w:bookmarkEnd w:id="10"/>
+    </w:p>
+    <w:p>
+      <w:r>
+        <w:t>An item’s properties within the database have been changed.</w:t>
+      </w:r>
+    </w:p>
+    <w:p>
+      <w:pPr>
+        <w:pStyle w:val="Heading2"/>
+      </w:pPr>
+      <w:bookmarkStart w:id="11" w:name="_Toc444948890"/>
+      <w:r>
+        <w:t>5.2 Item Created</w:t>
+      </w:r>
+      <w:bookmarkEnd w:id="11"/>
+    </w:p>
+    <w:p>
+      <w:r>
+        <w:t>A new item with the specified properties is created within the database.</w:t>
+      </w:r>
+    </w:p>
+    <w:p>
+      <w:pPr>
+        <w:pStyle w:val="Heading2"/>
+      </w:pPr>
+      <w:bookmarkStart w:id="12" w:name="_Toc444948891"/>
+      <w:r>
+        <w:lastRenderedPageBreak/>
+        <w:t>5.</w:t>
+      </w:r>
+      <w:r>
+        <w:t>3</w:t>
+      </w:r>
+      <w:r>
+        <w:t xml:space="preserve"> </w:t>
+      </w:r>
+      <w:r>
+        <w:t>Item Deleted</w:t>
+      </w:r>
+      <w:bookmarkEnd w:id="12"/>
+    </w:p>
+    <w:p>
+      <w:r>
+        <w:t xml:space="preserve">An item is </w:t>
+      </w:r>
+      <w:r>
+        <w:t>marked as deleted in</w:t>
+      </w:r>
+      <w:r>
+        <w:t xml:space="preserve"> the database.</w:t>
+      </w:r>
     </w:p>
     <w:p>
       <w:pPr>
         <w:pStyle w:val="Heading1"/>
       </w:pPr>
-      <w:bookmarkStart w:id="11" w:name="_Toc443682234"/>
+      <w:bookmarkStart w:id="13" w:name="_Toc444948892"/>
       <w:r>
         <w:t>6.</w:t>
       </w:r>
@@ -2179,123 +2314,205 @@
       <w:r>
         <w:t>Activity Diagram</w:t>
       </w:r>
-      <w:bookmarkEnd w:id="11"/>
+      <w:bookmarkEnd w:id="13"/>
     </w:p>
     <w:p>
-      <w:r>
-        <w:t>Draw diagram(s) that cove</w:t>
-      </w:r>
-      <w:r>
-        <w:t>r ALL main and alternate flows.</w:t>
+      <w:pPr>
+        <w:pStyle w:val="NoSpacing"/>
+        <w:jc w:val="center"/>
+      </w:pPr>
+      <w:r>
+        <w:object w:dxaOrig="8866" w:dyaOrig="8476">
+          <v:shapetype id="_x0000_t75" coordsize="21600,21600" o:spt="75" o:preferrelative="t" path="m@4@5l@4@11@9@11@9@5xe" filled="f" stroked="f">
+            <v:stroke joinstyle="miter"/>
+            <v:formulas>
+              <v:f eqn="if lineDrawn pixelLineWidth 0"/>
+              <v:f eqn="sum @0 1 0"/>
+              <v:f eqn="sum 0 0 @1"/>
+              <v:f eqn="prod @2 1 2"/>
+              <v:f eqn="prod @3 21600 pixelWidth"/>
+              <v:f eqn="prod @3 21600 pixelHeight"/>
+              <v:f eqn="sum @0 0 1"/>
+              <v:f eqn="prod @6 1 2"/>
+              <v:f eqn="prod @7 21600 pixelWidth"/>
+              <v:f eqn="sum @8 21600 0"/>
+              <v:f eqn="prod @7 21600 pixelHeight"/>
+              <v:f eqn="sum @10 21600 0"/>
+            </v:formulas>
+            <v:path o:extrusionok="f" gradientshapeok="t" o:connecttype="rect"/>
+            <o:lock v:ext="edit" aspectratio="t"/>
+          </v:shapetype>
+          <v:shape id="_x0000_i1038" type="#_x0000_t75" style="width:443.25pt;height:423.75pt" o:ole="">
+            <v:imagedata r:id="rId8" o:title=""/>
+          </v:shape>
+          <o:OLEObject Type="Embed" ProgID="Visio.Drawing.15" ShapeID="_x0000_i1038" DrawAspect="Content" ObjectID="_1518692902" r:id="rId9"/>
+        </w:object>
+      </w:r>
+    </w:p>
+    <w:p>
+      <w:pPr>
+        <w:pStyle w:val="Caption"/>
+        <w:jc w:val="center"/>
+      </w:pPr>
+      <w:bookmarkStart w:id="14" w:name="_Toc444951061"/>
+      <w:r>
+        <w:t xml:space="preserve">Diagram </w:t>
+      </w:r>
+      <w:r>
+        <w:fldChar w:fldCharType="begin"/>
+      </w:r>
+      <w:r>
+        <w:instrText xml:space="preserve"> SEQ Diagram \* ARABIC </w:instrText>
+      </w:r>
+      <w:r>
+        <w:fldChar w:fldCharType="separate"/>
+      </w:r>
+      <w:r>
+        <w:rPr>
+          <w:noProof/>
+        </w:rPr>
+        <w:t>1</w:t>
+      </w:r>
+      <w:r>
+        <w:fldChar w:fldCharType="end"/>
+      </w:r>
+      <w:r>
+        <w:t>: Use Case Activity Diagram</w:t>
+      </w:r>
+      <w:bookmarkEnd w:id="14"/>
+    </w:p>
+    <w:p>
+      <w:pPr>
+        <w:pStyle w:val="Heading1"/>
+        <w:pageBreakBefore/>
+      </w:pPr>
+      <w:bookmarkStart w:id="15" w:name="_Toc444948893"/>
+      <w:r>
+        <w:lastRenderedPageBreak/>
+        <w:t>7.</w:t>
+      </w:r>
+      <w:r>
+        <w:t>0</w:t>
+      </w:r>
+      <w:r>
+        <w:t xml:space="preserve"> Main/Basic Flow</w:t>
+      </w:r>
+      <w:r>
+        <w:t xml:space="preserve"> of Events</w:t>
+      </w:r>
+      <w:bookmarkEnd w:id="15"/>
+    </w:p>
+    <w:p>
+      <w:pPr>
+        <w:pStyle w:val="Heading2"/>
+      </w:pPr>
+      <w:bookmarkStart w:id="16" w:name="_Toc444948894"/>
+      <w:r>
+        <w:t xml:space="preserve">7.1 </w:t>
+      </w:r>
+      <w:r>
+        <w:t>Edit Item Properties</w:t>
+      </w:r>
+      <w:bookmarkEnd w:id="16"/>
+    </w:p>
+    <w:p>
+      <w:r>
+        <w:t>The actor is able to change the values associated with an item—name, number, price, expiration time—and then save those changes. These values can be changed through form fields in the graphical user interface, or through the batch file process.</w:t>
       </w:r>
     </w:p>
     <w:p>
       <w:pPr>
         <w:pStyle w:val="Heading1"/>
       </w:pPr>
-      <w:bookmarkStart w:id="12" w:name="_Toc443682235"/>
-      <w:r>
-        <w:t>7.</w:t>
+      <w:bookmarkStart w:id="17" w:name="_Toc444948895"/>
+      <w:r>
+        <w:t>8.</w:t>
       </w:r>
       <w:r>
         <w:t>0</w:t>
       </w:r>
       <w:r>
-        <w:t xml:space="preserve"> Main/Basic Flow(s) of Events</w:t>
-      </w:r>
-      <w:bookmarkEnd w:id="12"/>
-    </w:p>
-    <w:p>
-      <w:r>
-        <w:t>For each main flow (usually ONE flow) write the list of steps that occur – describe WHAT occurs not HOW to do it!</w:t>
+        <w:t xml:space="preserve"> Alternate/Exception Flow</w:t>
+      </w:r>
+      <w:r>
+        <w:t>s</w:t>
+      </w:r>
+      <w:r>
+        <w:t xml:space="preserve"> of Events</w:t>
+      </w:r>
+      <w:bookmarkEnd w:id="17"/>
+      <w:r>
+        <w:t xml:space="preserve"> </w:t>
       </w:r>
     </w:p>
     <w:p>
       <w:pPr>
         <w:pStyle w:val="Heading2"/>
       </w:pPr>
-      <w:bookmarkStart w:id="13" w:name="_Toc443682236"/>
-      <w:r>
-        <w:t>7.1 &lt;First Main Flow Name&gt;</w:t>
-      </w:r>
-      <w:bookmarkEnd w:id="13"/>
+      <w:bookmarkStart w:id="18" w:name="_Toc444948896"/>
+      <w:r>
+        <w:t xml:space="preserve">8.1 </w:t>
+      </w:r>
+      <w:r>
+        <w:t>Create Item</w:t>
+      </w:r>
+      <w:bookmarkEnd w:id="18"/>
+    </w:p>
+    <w:p>
+      <w:r>
+        <w:t xml:space="preserve">The actor is able to create an item that will have default properties based on an existing item, or a blank item. Properties copied from an existing item will remain the same except for the item number. A blank item will have default safe values for the item properties. </w:t>
+      </w:r>
     </w:p>
     <w:p>
       <w:pPr>
         <w:pStyle w:val="Heading2"/>
       </w:pPr>
-      <w:bookmarkStart w:id="14" w:name="_Toc443682237"/>
-      <w:r>
-        <w:t>7.2 &lt;Second Main Flow Name&gt;</w:t>
-      </w:r>
-      <w:bookmarkEnd w:id="14"/>
+      <w:bookmarkStart w:id="19" w:name="_Toc444948897"/>
+      <w:r>
+        <w:t xml:space="preserve">8.2 </w:t>
+      </w:r>
+      <w:r>
+        <w:t>Delete Item</w:t>
+      </w:r>
+      <w:bookmarkEnd w:id="19"/>
+      <w:r>
+        <w:t xml:space="preserve">  </w:t>
+      </w:r>
+    </w:p>
+    <w:p>
+      <w:r>
+        <w:t>An item can be marked as deleted while modifying its properties. When an item is marked as deleted it is no longer available for use in future inventories, but remains a valid item for view past sales and inventory reports.</w:t>
+      </w:r>
     </w:p>
     <w:p>
       <w:pPr>
         <w:pStyle w:val="Heading1"/>
       </w:pPr>
-      <w:bookmarkStart w:id="15" w:name="_Toc443682238"/>
-      <w:r>
-        <w:t>8.</w:t>
+      <w:bookmarkStart w:id="20" w:name="_Toc444948898"/>
+      <w:r>
+        <w:t>9.</w:t>
       </w:r>
       <w:r>
         <w:t>0</w:t>
       </w:r>
       <w:r>
-        <w:t xml:space="preserve"> Alternate/Exception Flow of Events</w:t>
-      </w:r>
-      <w:bookmarkEnd w:id="15"/>
-      <w:r>
-        <w:t xml:space="preserve"> </w:t>
-      </w:r>
-    </w:p>
-    <w:p>
-      <w:r>
-        <w:t>For each alternative flow (can be zero or more) write the list of steps that occur – describe WHAT occurs not HOW to do it!</w:t>
-      </w:r>
+        <w:t xml:space="preserve"> Assumptions/Business Rules including Non-Functional Requirements</w:t>
+      </w:r>
+      <w:bookmarkEnd w:id="20"/>
     </w:p>
     <w:p>
       <w:pPr>
-        <w:pStyle w:val="Heading2"/>
+        <w:pStyle w:val="ListParagraph"/>
+        <w:numPr>
+          <w:ilvl w:val="0"/>
+          <w:numId w:val="1"/>
+        </w:numPr>
       </w:pPr>
-      <w:bookmarkStart w:id="16" w:name="_Toc443682239"/>
-      <w:r>
-        <w:t>8.1 &lt;First Alternative Flow Name&gt;</w:t>
-      </w:r>
-      <w:bookmarkEnd w:id="16"/>
-    </w:p>
-    <w:p>
-      <w:pPr>
-        <w:pStyle w:val="Heading2"/>
-      </w:pPr>
-      <w:bookmarkStart w:id="17" w:name="_Toc443682240"/>
-      <w:r>
-        <w:t>8.2 &lt;Second Alternative Flow Name&gt;</w:t>
-      </w:r>
-      <w:bookmarkEnd w:id="17"/>
-      <w:r>
-        <w:t xml:space="preserve">  </w:t>
-      </w:r>
-    </w:p>
-    <w:p>
-      <w:pPr>
-        <w:pStyle w:val="Heading1"/>
-      </w:pPr>
-      <w:bookmarkStart w:id="18" w:name="_Toc443682241"/>
-      <w:r>
-        <w:t>9.</w:t>
-      </w:r>
-      <w:r>
-        <w:t>0</w:t>
-      </w:r>
-      <w:r>
-        <w:t xml:space="preserve"> Assumptions/Business Rules including Non-Functional Requirements</w:t>
-      </w:r>
-      <w:bookmarkEnd w:id="18"/>
-    </w:p>
-    <w:p>
-      <w:r>
-        <w:t>Be sure to number the assumption/business rules to allow easy reference to them. Business rules will be where non-functional requirements are recorded – have a way to specifically identify non-functional requirements.</w:t>
+      <w:r>
+        <w:t xml:space="preserve">Modifying an item’s properties </w:t>
+      </w:r>
+      <w:r>
+        <w:t>should be processed within 1 second, or provide a progress bar otherwise.</w:t>
       </w:r>
     </w:p>
     <w:p/>
@@ -2320,7 +2537,7 @@
       <w:pPr>
         <w:pStyle w:val="Heading1"/>
       </w:pPr>
-      <w:bookmarkStart w:id="19" w:name="_Toc443682242"/>
+      <w:bookmarkStart w:id="21" w:name="_Toc444948899"/>
       <w:r>
         <w:lastRenderedPageBreak/>
         <w:t>10.</w:t>
@@ -2331,7 +2548,7 @@
       <w:r>
         <w:t xml:space="preserve"> Use Case Specification Review and Signoff</w:t>
       </w:r>
-      <w:bookmarkEnd w:id="19"/>
+      <w:bookmarkEnd w:id="21"/>
     </w:p>
     <w:p>
       <w:r>
@@ -2508,10 +2725,10 @@
     <w:p/>
     <w:p/>
     <w:sectPr>
-      <w:headerReference w:type="default" r:id="rId7"/>
-      <w:footerReference w:type="default" r:id="rId8"/>
-      <w:headerReference w:type="first" r:id="rId9"/>
-      <w:footerReference w:type="first" r:id="rId10"/>
+      <w:headerReference w:type="default" r:id="rId10"/>
+      <w:footerReference w:type="default" r:id="rId11"/>
+      <w:headerReference w:type="first" r:id="rId12"/>
+      <w:footerReference w:type="first" r:id="rId13"/>
       <w:pgSz w:w="12240" w:h="15840"/>
       <w:pgMar w:top="1080" w:right="1080" w:bottom="1080" w:left="1080" w:header="1008" w:footer="432" w:gutter="0"/>
       <w:cols w:space="720"/>
@@ -2593,8 +2810,7 @@
               </w:rPr>
               <w:alias w:val="Author"/>
               <w:tag w:val=""/>
-              <w:id w:val="-2049678760"/>
-              <w:placeholder/>
+              <w:id w:val="1470940776"/>
               <w:dataBinding w:prefixMappings="xmlns:ns0='http://purl.org/dc/elements/1.1/' xmlns:ns1='http://schemas.openxmlformats.org/package/2006/metadata/core-properties' " w:xpath="/ns1:coreProperties[1]/ns0:creator[1]" w:storeItemID="{6C3C8BC8-F283-45AE-878A-BAB7291924A1}"/>
               <w:text/>
             </w:sdtPr>
@@ -2658,7 +2874,7 @@
               <w:noProof/>
               <w:sz w:val="20"/>
             </w:rPr>
-            <w:t>6</w:t>
+            <w:t>7</w:t>
           </w:r>
           <w:r>
             <w:rPr>
@@ -2715,7 +2931,7 @@
               <w:noProof/>
               <w:sz w:val="20"/>
             </w:rPr>
-            <w:t>6</w:t>
+            <w:t>7</w:t>
           </w:r>
           <w:r>
             <w:rPr>
@@ -2801,7 +3017,7 @@
               <w:b/>
               <w:noProof/>
             </w:rPr>
-            <w:t>0000-00-00</w:t>
+            <w:t>2016-03-05</w:t>
           </w:r>
           <w:r>
             <w:rPr>
@@ -2832,8 +3048,7 @@
               </w:rPr>
               <w:alias w:val="Status"/>
               <w:tag w:val=""/>
-              <w:id w:val="1966457126"/>
-              <w:placeholder/>
+              <w:id w:val="-210883301"/>
               <w:dataBinding w:prefixMappings="xmlns:ns0='http://purl.org/dc/elements/1.1/' xmlns:ns1='http://schemas.openxmlformats.org/package/2006/metadata/core-properties' " w:xpath="/ns1:coreProperties[1]/ns1:contentStatus[1]" w:storeItemID="{6C3C8BC8-F283-45AE-878A-BAB7291924A1}"/>
               <w:text/>
             </w:sdtPr>
@@ -2843,7 +3058,7 @@
                 <w:rPr>
                   <w:b/>
                 </w:rPr>
-                <w:t>0.1</w:t>
+                <w:t>0.3</w:t>
               </w:r>
             </w:sdtContent>
           </w:sdt>
@@ -2900,8 +3115,7 @@
               </w:rPr>
               <w:alias w:val="Author"/>
               <w:tag w:val=""/>
-              <w:id w:val="-1254198188"/>
-              <w:placeholder/>
+              <w:id w:val="-1521461530"/>
               <w:dataBinding w:prefixMappings="xmlns:ns0='http://purl.org/dc/elements/1.1/' xmlns:ns1='http://schemas.openxmlformats.org/package/2006/metadata/core-properties' " w:xpath="/ns1:coreProperties[1]/ns0:creator[1]" w:storeItemID="{6C3C8BC8-F283-45AE-878A-BAB7291924A1}"/>
               <w:text/>
             </w:sdtPr>
@@ -3005,7 +3219,7 @@
               <w:noProof/>
               <w:sz w:val="20"/>
             </w:rPr>
-            <w:t>6</w:t>
+            <w:t>7</w:t>
           </w:r>
           <w:r>
             <w:rPr>
@@ -3091,7 +3305,7 @@
               <w:b/>
               <w:noProof/>
             </w:rPr>
-            <w:t>0000-00-00</w:t>
+            <w:t>2016-03-05</w:t>
           </w:r>
           <w:r>
             <w:rPr>
@@ -3122,8 +3336,7 @@
               </w:rPr>
               <w:alias w:val="Status"/>
               <w:tag w:val=""/>
-              <w:id w:val="1572388332"/>
-              <w:placeholder/>
+              <w:id w:val="56207984"/>
               <w:dataBinding w:prefixMappings="xmlns:ns0='http://purl.org/dc/elements/1.1/' xmlns:ns1='http://schemas.openxmlformats.org/package/2006/metadata/core-properties' " w:xpath="/ns1:coreProperties[1]/ns1:contentStatus[1]" w:storeItemID="{6C3C8BC8-F283-45AE-878A-BAB7291924A1}"/>
               <w:text/>
             </w:sdtPr>
@@ -3133,7 +3346,7 @@
                 <w:rPr>
                   <w:b/>
                 </w:rPr>
-                <w:t>0.1</w:t>
+                <w:t>0.3</w:t>
               </w:r>
             </w:sdtContent>
           </w:sdt>
@@ -3219,7 +3432,7 @@
               <wp:inline distT="0" distB="0" distL="0" distR="0" wp14:anchorId="3337E57A" wp14:editId="026B36C4">
                 <wp:extent cx="2173184" cy="401004"/>
                 <wp:effectExtent l="0" t="0" r="0" b="0"/>
-                <wp:docPr id="6" name="Picture 6"/>
+                <wp:docPr id="1" name="Picture 1"/>
                 <wp:cNvGraphicFramePr>
                   <a:graphicFrameLocks xmlns:a="http://schemas.openxmlformats.org/drawingml/2006/main" noChangeAspect="1"/>
                 </wp:cNvGraphicFramePr>
@@ -3349,7 +3562,7 @@
               </w:rPr>
               <w:alias w:val="Category"/>
               <w:tag w:val=""/>
-              <w:id w:val="18440986"/>
+              <w:id w:val="854928681"/>
               <w:placeholder>
                 <w:docPart w:val="4477843F2C5F40C99499F04268A455B8"/>
               </w:placeholder>
@@ -3383,8 +3596,7 @@
               </w:rPr>
               <w:alias w:val="Subject"/>
               <w:tag w:val=""/>
-              <w:id w:val="-799382225"/>
-              <w:placeholder/>
+              <w:id w:val="-887882569"/>
               <w:dataBinding w:prefixMappings="xmlns:ns0='http://purl.org/dc/elements/1.1/' xmlns:ns1='http://schemas.openxmlformats.org/package/2006/metadata/core-properties' " w:xpath="/ns1:coreProperties[1]/ns0:subject[1]" w:storeItemID="{6C3C8BC8-F283-45AE-878A-BAB7291924A1}"/>
               <w:text/>
             </w:sdtPr>
@@ -3417,8 +3629,7 @@
               </w:rPr>
               <w:alias w:val="Title"/>
               <w:tag w:val=""/>
-              <w:id w:val="2113700408"/>
-              <w:placeholder/>
+              <w:id w:val="1549733162"/>
               <w:dataBinding w:prefixMappings="xmlns:ns0='http://purl.org/dc/elements/1.1/' xmlns:ns1='http://schemas.openxmlformats.org/package/2006/metadata/core-properties' " w:xpath="/ns1:coreProperties[1]/ns0:title[1]" w:storeItemID="{6C3C8BC8-F283-45AE-878A-BAB7291924A1}"/>
               <w:text/>
             </w:sdtPr>
@@ -3460,7 +3671,7 @@
         <wp:inline distT="0" distB="0" distL="0" distR="0" wp14:anchorId="3AC71D6C" wp14:editId="03C08078">
           <wp:extent cx="4311888" cy="795646"/>
           <wp:effectExtent l="0" t="0" r="0" b="5080"/>
-          <wp:docPr id="5" name="Picture 5"/>
+          <wp:docPr id="2" name="Picture 2"/>
           <wp:cNvGraphicFramePr>
             <a:graphicFrameLocks xmlns:a="http://schemas.openxmlformats.org/drawingml/2006/main" noChangeAspect="1"/>
           </wp:cNvGraphicFramePr>
@@ -3500,6 +3711,103 @@
     </w:r>
   </w:p>
 </w:hdr>
+</file>
+
+<file path=word/numbering.xml><?xml version="1.0" encoding="utf-8"?>
+<w:numbering xmlns:wpc="http://schemas.microsoft.com/office/word/2010/wordprocessingCanvas" xmlns:cx="http://schemas.microsoft.com/office/drawing/2014/chartex" xmlns:cx1="http://schemas.microsoft.com/office/drawing/2015/9/8/chartex" xmlns:mc="http://schemas.openxmlformats.org/markup-compatibility/2006" xmlns:o="urn:schemas-microsoft-com:office:office" xmlns:r="http://schemas.openxmlformats.org/officeDocument/2006/relationships" xmlns:m="http://schemas.openxmlformats.org/officeDocument/2006/math" xmlns:v="urn:schemas-microsoft-com:vml" xmlns:wp14="http://schemas.microsoft.com/office/word/2010/wordprocessingDrawing" xmlns:wp="http://schemas.openxmlformats.org/drawingml/2006/wordprocessingDrawing" xmlns:w10="urn:schemas-microsoft-com:office:word" xmlns:w="http://schemas.openxmlformats.org/wordprocessingml/2006/main" xmlns:w14="http://schemas.microsoft.com/office/word/2010/wordml" xmlns:w15="http://schemas.microsoft.com/office/word/2012/wordml" xmlns:w16se="http://schemas.microsoft.com/office/word/2015/wordml/symex" xmlns:wpg="http://schemas.microsoft.com/office/word/2010/wordprocessingGroup" xmlns:wpi="http://schemas.microsoft.com/office/word/2010/wordprocessingInk" xmlns:wne="http://schemas.microsoft.com/office/word/2006/wordml" xmlns:wps="http://schemas.microsoft.com/office/word/2010/wordprocessingShape" mc:Ignorable="w14 w15 w16se wp14">
+  <w:abstractNum w:abstractNumId="0" w15:restartNumberingAfterBreak="0">
+    <w:nsid w:val="3A6F68FF"/>
+    <w:multiLevelType w:val="hybridMultilevel"/>
+    <w:tmpl w:val="5F6C233C"/>
+    <w:lvl w:ilvl="0" w:tplc="D53E5CAA">
+      <w:start w:val="1"/>
+      <w:numFmt w:val="decimal"/>
+      <w:lvlText w:val="UC06-%1."/>
+      <w:lvlJc w:val="left"/>
+      <w:pPr>
+        <w:ind w:left="720" w:hanging="360"/>
+      </w:pPr>
+      <w:rPr>
+        <w:rFonts w:hint="default"/>
+      </w:rPr>
+    </w:lvl>
+    <w:lvl w:ilvl="1" w:tplc="04090019" w:tentative="1">
+      <w:start w:val="1"/>
+      <w:numFmt w:val="lowerLetter"/>
+      <w:lvlText w:val="%2."/>
+      <w:lvlJc w:val="left"/>
+      <w:pPr>
+        <w:ind w:left="1440" w:hanging="360"/>
+      </w:pPr>
+    </w:lvl>
+    <w:lvl w:ilvl="2" w:tplc="0409001B" w:tentative="1">
+      <w:start w:val="1"/>
+      <w:numFmt w:val="lowerRoman"/>
+      <w:lvlText w:val="%3."/>
+      <w:lvlJc w:val="right"/>
+      <w:pPr>
+        <w:ind w:left="2160" w:hanging="180"/>
+      </w:pPr>
+    </w:lvl>
+    <w:lvl w:ilvl="3" w:tplc="0409000F" w:tentative="1">
+      <w:start w:val="1"/>
+      <w:numFmt w:val="decimal"/>
+      <w:lvlText w:val="%4."/>
+      <w:lvlJc w:val="left"/>
+      <w:pPr>
+        <w:ind w:left="2880" w:hanging="360"/>
+      </w:pPr>
+    </w:lvl>
+    <w:lvl w:ilvl="4" w:tplc="04090019" w:tentative="1">
+      <w:start w:val="1"/>
+      <w:numFmt w:val="lowerLetter"/>
+      <w:lvlText w:val="%5."/>
+      <w:lvlJc w:val="left"/>
+      <w:pPr>
+        <w:ind w:left="3600" w:hanging="360"/>
+      </w:pPr>
+    </w:lvl>
+    <w:lvl w:ilvl="5" w:tplc="0409001B" w:tentative="1">
+      <w:start w:val="1"/>
+      <w:numFmt w:val="lowerRoman"/>
+      <w:lvlText w:val="%6."/>
+      <w:lvlJc w:val="right"/>
+      <w:pPr>
+        <w:ind w:left="4320" w:hanging="180"/>
+      </w:pPr>
+    </w:lvl>
+    <w:lvl w:ilvl="6" w:tplc="0409000F" w:tentative="1">
+      <w:start w:val="1"/>
+      <w:numFmt w:val="decimal"/>
+      <w:lvlText w:val="%7."/>
+      <w:lvlJc w:val="left"/>
+      <w:pPr>
+        <w:ind w:left="5040" w:hanging="360"/>
+      </w:pPr>
+    </w:lvl>
+    <w:lvl w:ilvl="7" w:tplc="04090019" w:tentative="1">
+      <w:start w:val="1"/>
+      <w:numFmt w:val="lowerLetter"/>
+      <w:lvlText w:val="%8."/>
+      <w:lvlJc w:val="left"/>
+      <w:pPr>
+        <w:ind w:left="5760" w:hanging="360"/>
+      </w:pPr>
+    </w:lvl>
+    <w:lvl w:ilvl="8" w:tplc="0409001B" w:tentative="1">
+      <w:start w:val="1"/>
+      <w:numFmt w:val="lowerRoman"/>
+      <w:lvlText w:val="%9."/>
+      <w:lvlJc w:val="right"/>
+      <w:pPr>
+        <w:ind w:left="6480" w:hanging="180"/>
+      </w:pPr>
+    </w:lvl>
+  </w:abstractNum>
+  <w:num w:numId="1">
+    <w:abstractNumId w:val="0"/>
+  </w:num>
+</w:numbering>
 </file>
 
 <file path=word/styles.xml><?xml version="1.0" encoding="utf-8"?>
@@ -4647,6 +4955,50 @@
       <w:rFonts w:ascii="Roboto" w:hAnsi="Roboto"/>
     </w:rPr>
   </w:style>
+  <w:style w:type="paragraph" w:styleId="Caption">
+    <w:name w:val="caption"/>
+    <w:basedOn w:val="Normal"/>
+    <w:next w:val="Normal"/>
+    <w:uiPriority w:val="35"/>
+    <w:unhideWhenUsed/>
+    <w:qFormat/>
+    <w:rsid w:val="00557B8D"/>
+    <w:pPr>
+      <w:spacing w:after="200"/>
+    </w:pPr>
+    <w:rPr>
+      <w:i/>
+      <w:iCs/>
+      <w:sz w:val="18"/>
+      <w:szCs w:val="18"/>
+    </w:rPr>
+  </w:style>
+  <w:style w:type="paragraph" w:styleId="ListParagraph">
+    <w:name w:val="List Paragraph"/>
+    <w:basedOn w:val="Normal"/>
+    <w:uiPriority w:val="34"/>
+    <w:qFormat/>
+    <w:rsid w:val="00B108DD"/>
+    <w:pPr>
+      <w:ind w:left="720"/>
+      <w:contextualSpacing/>
+    </w:pPr>
+  </w:style>
+  <w:style w:type="paragraph" w:styleId="TableofFigures">
+    <w:name w:val="table of figures"/>
+    <w:basedOn w:val="Normal"/>
+    <w:next w:val="Normal"/>
+    <w:uiPriority w:val="99"/>
+    <w:unhideWhenUsed/>
+    <w:rsid w:val="00557B8D"/>
+    <w:pPr>
+      <w:spacing w:after="0"/>
+    </w:pPr>
+    <w:rPr>
+      <w:b/>
+      <w:sz w:val="20"/>
+    </w:rPr>
+  </w:style>
 </w:styles>
 </file>
 
@@ -4804,19 +5156,19 @@
 
 <file path=word/glossary/fontTable.xml><?xml version="1.0" encoding="utf-8"?>
 <w:fonts xmlns:mc="http://schemas.openxmlformats.org/markup-compatibility/2006" xmlns:r="http://schemas.openxmlformats.org/officeDocument/2006/relationships" xmlns:w="http://schemas.openxmlformats.org/wordprocessingml/2006/main" xmlns:w14="http://schemas.microsoft.com/office/word/2010/wordml" xmlns:w15="http://schemas.microsoft.com/office/word/2012/wordml" xmlns:w16se="http://schemas.microsoft.com/office/word/2015/wordml/symex" mc:Ignorable="w14 w15 w16se">
+  <w:font w:name="Times New Roman">
+    <w:panose1 w:val="02020603050405020304"/>
+    <w:charset w:val="00"/>
+    <w:family w:val="roman"/>
+    <w:pitch w:val="variable"/>
+    <w:sig w:usb0="E0002EFF" w:usb1="C0007843" w:usb2="00000009" w:usb3="00000000" w:csb0="000001FF" w:csb1="00000000"/>
+  </w:font>
   <w:font w:name="Calibri">
     <w:panose1 w:val="020F0502020204030204"/>
     <w:charset w:val="00"/>
     <w:family w:val="swiss"/>
     <w:pitch w:val="variable"/>
     <w:sig w:usb0="E00002FF" w:usb1="4000ACFF" w:usb2="00000001" w:usb3="00000000" w:csb0="0000019F" w:csb1="00000000"/>
-  </w:font>
-  <w:font w:name="Times New Roman">
-    <w:panose1 w:val="02020603050405020304"/>
-    <w:charset w:val="00"/>
-    <w:family w:val="roman"/>
-    <w:pitch w:val="variable"/>
-    <w:sig w:usb0="E0002EFF" w:usb1="C0007843" w:usb2="00000009" w:usb3="00000000" w:csb0="000001FF" w:csb1="00000000"/>
   </w:font>
   <w:font w:name="Roboto">
     <w:panose1 w:val="02000000000000000000"/>
@@ -4857,6 +5209,9 @@
   </w:compat>
   <w:rsids>
     <w:rsidRoot w:val="00D9299C"/>
+    <w:rsid w:val="003037D3"/>
+    <w:rsid w:val="004264FC"/>
+    <w:rsid w:val="00BB18B9"/>
     <w:rsid w:val="00D9299C"/>
   </w:rsids>
   <m:mathPr>
@@ -5601,7 +5956,7 @@
 </file>
 
 <file path=customXml/itemProps1.xml><?xml version="1.0" encoding="utf-8"?>
-<ds:datastoreItem xmlns:ds="http://schemas.openxmlformats.org/officeDocument/2006/customXml" ds:itemID="{D6391269-054C-4389-A436-38B985DB52F3}">
+<ds:datastoreItem xmlns:ds="http://schemas.openxmlformats.org/officeDocument/2006/customXml" ds:itemID="{D4576B4D-8E75-46B8-9813-3CC13CF3126A}">
   <ds:schemaRefs>
     <ds:schemaRef ds:uri="http://schemas.openxmlformats.org/officeDocument/2006/bibliography"/>
   </ds:schemaRefs>

</xml_diff>